<commit_message>
edited 1, 2 labs and added 3-7 labs
</commit_message>
<xml_diff>
--- a/Lab1.docx
+++ b/Lab1.docx
@@ -42,34 +42,8 @@
           <w:szCs w:val="28"/>
         </w:rPr>
         <w:tab/>
-      </w:r>
-      <w:r>
-        <w:rPr>
-          <w:color w:val="000000"/>
-          <w:sz w:val="28"/>
-          <w:szCs w:val="28"/>
-        </w:rPr>
-        <w:t xml:space="preserve">Інститут </w:t>
-      </w:r>
-      <w:proofErr w:type="spellStart"/>
-      <w:r>
-        <w:rPr>
-          <w:color w:val="000000"/>
-          <w:sz w:val="28"/>
-          <w:szCs w:val="28"/>
-        </w:rPr>
-        <w:t>комп</w:t>
-      </w:r>
-      <w:proofErr w:type="spellEnd"/>
-      <w:r>
-        <w:rPr>
-          <w:color w:val="000000"/>
-          <w:sz w:val="28"/>
-          <w:szCs w:val="28"/>
-        </w:rPr>
-        <w:t>’</w:t>
-      </w:r>
-      <w:proofErr w:type="spellStart"/>
+        <w:t>Інститут комп’</w:t>
+      </w:r>
       <w:r>
         <w:rPr>
           <w:color w:val="000000"/>
@@ -77,49 +51,8 @@
           <w:szCs w:val="28"/>
           <w:lang w:val="ru-RU"/>
         </w:rPr>
-        <w:t>ютерних</w:t>
-      </w:r>
-      <w:proofErr w:type="spellEnd"/>
-      <w:r>
-        <w:rPr>
-          <w:color w:val="000000"/>
-          <w:sz w:val="28"/>
-          <w:szCs w:val="28"/>
-          <w:lang w:val="ru-RU"/>
-        </w:rPr>
-        <w:t xml:space="preserve"> наук та </w:t>
-      </w:r>
-      <w:proofErr w:type="spellStart"/>
-      <w:r>
-        <w:rPr>
-          <w:color w:val="000000"/>
-          <w:sz w:val="28"/>
-          <w:szCs w:val="28"/>
-          <w:lang w:val="ru-RU"/>
-        </w:rPr>
-        <w:t>інформаційних</w:t>
-      </w:r>
-      <w:proofErr w:type="spellEnd"/>
-      <w:r>
-        <w:rPr>
-          <w:color w:val="000000"/>
-          <w:sz w:val="28"/>
-          <w:szCs w:val="28"/>
-          <w:lang w:val="ru-RU"/>
-        </w:rPr>
-        <w:t xml:space="preserve"> </w:t>
-      </w:r>
-      <w:proofErr w:type="spellStart"/>
-      <w:r>
-        <w:rPr>
-          <w:color w:val="000000"/>
-          <w:sz w:val="28"/>
-          <w:szCs w:val="28"/>
-          <w:lang w:val="ru-RU"/>
-        </w:rPr>
-        <w:t>технологій</w:t>
-      </w:r>
-      <w:proofErr w:type="spellEnd"/>
+        <w:t>ютерних наук та інформаційних технологій</w:t>
+      </w:r>
     </w:p>
     <w:p>
       <w:pPr>
@@ -137,15 +70,7 @@
           <w:sz w:val="28"/>
           <w:szCs w:val="28"/>
         </w:rPr>
-        <w:t xml:space="preserve">Кафедра </w:t>
-      </w:r>
-      <w:r>
-        <w:rPr>
-          <w:color w:val="000000"/>
-          <w:sz w:val="28"/>
-          <w:szCs w:val="28"/>
-        </w:rPr>
-        <w:t>систем штучного інтелекту</w:t>
+        <w:t>Кафедра систем штучного інтелекту</w:t>
       </w:r>
     </w:p>
     <w:p>
@@ -289,9 +214,13 @@
           <w:sz w:val="28"/>
           <w:szCs w:val="28"/>
         </w:rPr>
-        <w:t>з дисципліни “</w:t>
-      </w:r>
-      <w:r>
+        <w:t>з дисципліни “Організація баз даних та знань”</w:t>
+      </w:r>
+    </w:p>
+    <w:p>
+      <w:pPr>
+        <w:pStyle w:val="a3"/>
+        <w:jc w:val="center"/>
         <w:rPr>
           <w:b/>
           <w:bCs/>
@@ -299,9 +228,12 @@
           <w:sz w:val="28"/>
           <w:szCs w:val="28"/>
         </w:rPr>
-        <w:t>Організація баз даних та знань</w:t>
-      </w:r>
-      <w:r>
+      </w:pPr>
+    </w:p>
+    <w:p>
+      <w:pPr>
+        <w:pStyle w:val="a3"/>
+        <w:jc w:val="center"/>
         <w:rPr>
           <w:b/>
           <w:bCs/>
@@ -309,8 +241,7 @@
           <w:sz w:val="28"/>
           <w:szCs w:val="28"/>
         </w:rPr>
-        <w:t>”</w:t>
-      </w:r>
+      </w:pPr>
     </w:p>
     <w:p>
       <w:pPr>
@@ -341,7 +272,14 @@
     <w:p>
       <w:pPr>
         <w:pStyle w:val="a3"/>
-        <w:jc w:val="center"/>
+        <w:jc w:val="right"/>
+        <w:rPr>
+          <w:color w:val="000000"/>
+          <w:sz w:val="28"/>
+          <w:szCs w:val="28"/>
+        </w:rPr>
+      </w:pPr>
+      <w:r>
         <w:rPr>
           <w:b/>
           <w:bCs/>
@@ -349,12 +287,58 @@
           <w:sz w:val="28"/>
           <w:szCs w:val="28"/>
         </w:rPr>
-      </w:pPr>
+        <w:t>Виконав:</w:t>
+      </w:r>
     </w:p>
     <w:p>
       <w:pPr>
         <w:pStyle w:val="a3"/>
-        <w:jc w:val="center"/>
+        <w:jc w:val="right"/>
+        <w:rPr>
+          <w:color w:val="000000"/>
+          <w:sz w:val="28"/>
+          <w:szCs w:val="28"/>
+        </w:rPr>
+      </w:pPr>
+      <w:r>
+        <w:rPr>
+          <w:color w:val="000000"/>
+          <w:sz w:val="28"/>
+          <w:szCs w:val="28"/>
+        </w:rPr>
+        <w:t>Романишин М.Р.</w:t>
+      </w:r>
+    </w:p>
+    <w:p>
+      <w:pPr>
+        <w:pStyle w:val="a3"/>
+        <w:jc w:val="right"/>
+        <w:rPr>
+          <w:color w:val="000000"/>
+          <w:sz w:val="28"/>
+          <w:szCs w:val="28"/>
+        </w:rPr>
+      </w:pPr>
+      <w:r>
+        <w:rPr>
+          <w:color w:val="000000"/>
+          <w:sz w:val="28"/>
+          <w:szCs w:val="28"/>
+        </w:rPr>
+        <w:t>КН-211</w:t>
+      </w:r>
+    </w:p>
+    <w:p>
+      <w:pPr>
+        <w:pStyle w:val="a3"/>
+        <w:jc w:val="right"/>
+        <w:rPr>
+          <w:color w:val="000000"/>
+          <w:sz w:val="28"/>
+          <w:szCs w:val="28"/>
+        </w:rPr>
+      </w:pPr>
+      <w:r>
         <w:rPr>
           <w:b/>
           <w:bCs/>
@@ -362,7 +346,8 @@
           <w:sz w:val="28"/>
           <w:szCs w:val="28"/>
         </w:rPr>
-      </w:pPr>
+        <w:t>Викладач:</w:t>
+      </w:r>
     </w:p>
     <w:p>
       <w:pPr>
@@ -376,111 +361,11 @@
       </w:pPr>
       <w:r>
         <w:rPr>
-          <w:b/>
-          <w:bCs/>
-          <w:color w:val="000000"/>
-          <w:sz w:val="28"/>
-          <w:szCs w:val="28"/>
-        </w:rPr>
-        <w:t>Виконав</w:t>
-      </w:r>
-      <w:r>
-        <w:rPr>
-          <w:b/>
-          <w:bCs/>
-          <w:color w:val="000000"/>
-          <w:sz w:val="28"/>
-          <w:szCs w:val="28"/>
-        </w:rPr>
-        <w:t>:</w:t>
-      </w:r>
-    </w:p>
-    <w:p>
-      <w:pPr>
-        <w:pStyle w:val="a3"/>
-        <w:jc w:val="right"/>
-        <w:rPr>
-          <w:color w:val="000000"/>
-          <w:sz w:val="28"/>
-          <w:szCs w:val="28"/>
-        </w:rPr>
-      </w:pPr>
-      <w:r>
-        <w:rPr>
-          <w:color w:val="000000"/>
-          <w:sz w:val="28"/>
-          <w:szCs w:val="28"/>
-        </w:rPr>
-        <w:t>Романишин М.Р.</w:t>
-      </w:r>
-    </w:p>
-    <w:p>
-      <w:pPr>
-        <w:pStyle w:val="a3"/>
-        <w:jc w:val="right"/>
-        <w:rPr>
-          <w:color w:val="000000"/>
-          <w:sz w:val="28"/>
-          <w:szCs w:val="28"/>
-        </w:rPr>
-      </w:pPr>
-      <w:r>
-        <w:rPr>
-          <w:color w:val="000000"/>
-          <w:sz w:val="28"/>
-          <w:szCs w:val="28"/>
-        </w:rPr>
-        <w:t>КН-211</w:t>
-      </w:r>
-    </w:p>
-    <w:p>
-      <w:pPr>
-        <w:pStyle w:val="a3"/>
-        <w:jc w:val="right"/>
-        <w:rPr>
-          <w:color w:val="000000"/>
-          <w:sz w:val="28"/>
-          <w:szCs w:val="28"/>
-        </w:rPr>
-      </w:pPr>
-      <w:r>
-        <w:rPr>
-          <w:b/>
-          <w:bCs/>
-          <w:color w:val="000000"/>
-          <w:sz w:val="28"/>
-          <w:szCs w:val="28"/>
-        </w:rPr>
-        <w:t>Викладач:</w:t>
-      </w:r>
-    </w:p>
-    <w:p>
-      <w:pPr>
-        <w:pStyle w:val="a3"/>
-        <w:jc w:val="right"/>
-        <w:rPr>
-          <w:color w:val="000000"/>
-          <w:sz w:val="28"/>
-          <w:szCs w:val="28"/>
-        </w:rPr>
-      </w:pPr>
-      <w:proofErr w:type="spellStart"/>
-      <w:r>
-        <w:rPr>
-          <w:color w:val="000000"/>
-          <w:sz w:val="28"/>
-          <w:szCs w:val="28"/>
-        </w:rPr>
-        <w:t>Якимишин</w:t>
-      </w:r>
-      <w:proofErr w:type="spellEnd"/>
-      <w:r>
-        <w:rPr>
-          <w:color w:val="000000"/>
-          <w:sz w:val="28"/>
-          <w:szCs w:val="28"/>
-        </w:rPr>
-        <w:t xml:space="preserve"> Х.М.</w:t>
+          <w:color w:val="000000"/>
+          <w:sz w:val="28"/>
+          <w:szCs w:val="28"/>
+        </w:rPr>
+        <w:t>Якимишин Х.М.</w:t>
       </w:r>
     </w:p>
     <w:p>
@@ -661,7 +546,7 @@
           <w:sz w:val="28"/>
           <w:szCs w:val="28"/>
         </w:rPr>
-        <w:t>Хід роботи.</w:t>
+        <w:t>Хід роботи</w:t>
       </w:r>
     </w:p>
     <w:p>
@@ -1113,18 +998,17 @@
     <w:p>
       <w:pPr>
         <w:pStyle w:val="Default"/>
-        <w:spacing w:after="27"/>
-        <w:rPr>
-          <w:sz w:val="28"/>
-          <w:szCs w:val="28"/>
-        </w:rPr>
-      </w:pPr>
-      <w:r>
-        <w:rPr>
-          <w:sz w:val="28"/>
-          <w:szCs w:val="28"/>
-        </w:rPr>
-        <w:t xml:space="preserve">7. </w:t>
+        <w:rPr>
+          <w:sz w:val="28"/>
+          <w:szCs w:val="28"/>
+        </w:rPr>
+      </w:pPr>
+      <w:r>
+        <w:rPr>
+          <w:sz w:val="28"/>
+          <w:szCs w:val="28"/>
+        </w:rPr>
+        <w:t xml:space="preserve">8. </w:t>
       </w:r>
       <w:r>
         <w:rPr>
@@ -1147,14 +1031,21 @@
           <w:szCs w:val="28"/>
           <w:lang w:val="en-US"/>
         </w:rPr>
-        <w:t>task</w:t>
-      </w:r>
-      <w:r>
-        <w:rPr>
-          <w:sz w:val="28"/>
-          <w:szCs w:val="28"/>
-        </w:rPr>
-        <w:t xml:space="preserve"> – для зв’язку типу багато-до-багатьох між </w:t>
+        <w:t>project</w:t>
+      </w:r>
+      <w:r>
+        <w:rPr>
+          <w:sz w:val="28"/>
+          <w:szCs w:val="28"/>
+        </w:rPr>
+        <w:t xml:space="preserve"> – </w:t>
+      </w:r>
+      <w:r>
+        <w:rPr>
+          <w:sz w:val="28"/>
+          <w:szCs w:val="28"/>
+        </w:rPr>
+        <w:t xml:space="preserve">для зв’язку типу багато-до-багатьох між </w:t>
       </w:r>
       <w:r>
         <w:rPr>
@@ -1175,87 +1066,6 @@
           <w:sz w:val="28"/>
           <w:szCs w:val="28"/>
         </w:rPr>
-        <w:t>завданнями</w:t>
-      </w:r>
-      <w:r>
-        <w:rPr>
-          <w:sz w:val="28"/>
-          <w:szCs w:val="28"/>
-        </w:rPr>
-        <w:t xml:space="preserve">; </w:t>
-      </w:r>
-    </w:p>
-    <w:p>
-      <w:pPr>
-        <w:pStyle w:val="Default"/>
-        <w:rPr>
-          <w:sz w:val="28"/>
-          <w:szCs w:val="28"/>
-        </w:rPr>
-      </w:pPr>
-      <w:r>
-        <w:rPr>
-          <w:sz w:val="28"/>
-          <w:szCs w:val="28"/>
-        </w:rPr>
-        <w:t xml:space="preserve">8. </w:t>
-      </w:r>
-      <w:r>
-        <w:rPr>
-          <w:sz w:val="28"/>
-          <w:szCs w:val="28"/>
-          <w:lang w:val="en-US"/>
-        </w:rPr>
-        <w:t>User</w:t>
-      </w:r>
-      <w:r>
-        <w:rPr>
-          <w:sz w:val="28"/>
-          <w:szCs w:val="28"/>
-        </w:rPr>
-        <w:t>_</w:t>
-      </w:r>
-      <w:r>
-        <w:rPr>
-          <w:sz w:val="28"/>
-          <w:szCs w:val="28"/>
-          <w:lang w:val="en-US"/>
-        </w:rPr>
-        <w:t>project</w:t>
-      </w:r>
-      <w:r>
-        <w:rPr>
-          <w:sz w:val="28"/>
-          <w:szCs w:val="28"/>
-        </w:rPr>
-        <w:t xml:space="preserve"> – </w:t>
-      </w:r>
-      <w:r>
-        <w:rPr>
-          <w:sz w:val="28"/>
-          <w:szCs w:val="28"/>
-        </w:rPr>
-        <w:t xml:space="preserve">для зв’язку типу багато-до-багатьох між </w:t>
-      </w:r>
-      <w:r>
-        <w:rPr>
-          <w:sz w:val="28"/>
-          <w:szCs w:val="28"/>
-        </w:rPr>
-        <w:t>користувачами</w:t>
-      </w:r>
-      <w:r>
-        <w:rPr>
-          <w:sz w:val="28"/>
-          <w:szCs w:val="28"/>
-        </w:rPr>
-        <w:t xml:space="preserve"> і </w:t>
-      </w:r>
-      <w:r>
-        <w:rPr>
-          <w:sz w:val="28"/>
-          <w:szCs w:val="28"/>
-        </w:rPr>
         <w:t>проектами</w:t>
       </w:r>
       <w:r>
@@ -1283,6 +1093,7 @@
           <w:szCs w:val="28"/>
         </w:rPr>
       </w:pPr>
+      <w:bookmarkStart w:id="0" w:name="_GoBack"/>
       <w:r>
         <w:rPr>
           <w:noProof/>
@@ -1290,11 +1101,10 @@
           <w:szCs w:val="28"/>
           <w:lang w:eastAsia="uk-UA"/>
         </w:rPr>
-        <w:lastRenderedPageBreak/>
         <w:drawing>
           <wp:inline distT="0" distB="0" distL="0" distR="0">
-            <wp:extent cx="5577840" cy="5489882"/>
-            <wp:effectExtent l="0" t="0" r="3810" b="0"/>
+            <wp:extent cx="5288280" cy="3279183"/>
+            <wp:effectExtent l="0" t="0" r="7620" b="0"/>
             <wp:docPr id="3" name="Рисунок 3"/>
             <wp:cNvGraphicFramePr>
               <a:graphicFrameLocks xmlns:a="http://schemas.openxmlformats.org/drawingml/2006/main" noChangeAspect="1"/>
@@ -1303,11 +1113,11 @@
               <a:graphicData uri="http://schemas.openxmlformats.org/drawingml/2006/picture">
                 <pic:pic xmlns:pic="http://schemas.openxmlformats.org/drawingml/2006/picture">
                   <pic:nvPicPr>
-                    <pic:cNvPr id="3" name="lab1 (1).png"/>
+                    <pic:cNvPr id="3" name="lab1 (5).png"/>
                     <pic:cNvPicPr/>
                   </pic:nvPicPr>
                   <pic:blipFill>
-                    <a:blip r:embed="rId7">
+                    <a:blip r:embed="rId7" cstate="print">
                       <a:extLst>
                         <a:ext uri="{28A0092B-C50C-407E-A947-70E740481C1C}">
                           <a14:useLocalDpi xmlns:a14="http://schemas.microsoft.com/office/drawing/2010/main" val="0"/>
@@ -1321,7 +1131,7 @@
                   <pic:spPr>
                     <a:xfrm>
                       <a:off x="0" y="0"/>
-                      <a:ext cx="5581319" cy="5493306"/>
+                      <a:ext cx="5294102" cy="3282793"/>
                     </a:xfrm>
                     <a:prstGeom prst="rect">
                       <a:avLst/>
@@ -1333,6 +1143,7 @@
           </wp:inline>
         </w:drawing>
       </w:r>
+      <w:bookmarkEnd w:id="0"/>
       <w:r>
         <w:rPr>
           <w:sz w:val="28"/>
@@ -1356,6 +1167,7 @@
           <w:sz w:val="28"/>
           <w:szCs w:val="23"/>
         </w:rPr>
+        <w:lastRenderedPageBreak/>
         <w:t xml:space="preserve">Висновок: </w:t>
       </w:r>
       <w:r>
@@ -1365,8 +1177,6 @@
         </w:rPr>
         <w:t>на цій лабораторній роботі було спроектовано базу даних для системи публікації та управління інформаційним наповненням в мережі Інтернет.</w:t>
       </w:r>
-      <w:bookmarkStart w:id="0" w:name="_GoBack"/>
-      <w:bookmarkEnd w:id="0"/>
     </w:p>
     <w:sectPr>
       <w:pgSz w:w="11906" w:h="16838"/>

</xml_diff>